<commit_message>
Func for employees in particular country
</commit_message>
<xml_diff>
--- a/Swift Basic 1.docx
+++ b/Swift Basic 1.docx
@@ -4620,12 +4620,12 @@
           <wp:inline distB="114300" distT="114300" distL="114300" distR="114300">
             <wp:extent cx="6771722" cy="4252913"/>
             <wp:effectExtent b="0" l="0" r="0" t="0"/>
-            <wp:docPr id="2" name="image5.png"/>
+            <wp:docPr id="2" name="image3.png"/>
             <a:graphic>
               <a:graphicData uri="http://schemas.openxmlformats.org/drawingml/2006/picture">
                 <pic:pic>
                   <pic:nvPicPr>
-                    <pic:cNvPr id="0" name="image5.png"/>
+                    <pic:cNvPr id="0" name="image3.png"/>
                     <pic:cNvPicPr preferRelativeResize="0"/>
                   </pic:nvPicPr>
                   <pic:blipFill>
@@ -4759,6 +4759,505 @@
     </w:p>
     <w:p>
       <w:pPr>
+        <w:shd w:fill="1f1f24" w:val="clear"/>
+        <w:rPr>
+          <w:b w:val="1"/>
+          <w:color w:val="2d3e50"/>
+          <w:sz w:val="20"/>
+          <w:szCs w:val="20"/>
+          <w:highlight w:val="white"/>
+        </w:rPr>
+      </w:pPr>
+      <w:r>
+        <w:rPr>
+          <w:b w:val="1"/>
+          <w:color w:val="fc5fa3"/>
+          <w:sz w:val="20"/>
+          <w:szCs w:val="20"/>
+          <w:highlight w:val="white"/>
+          <w:rtl w:val="0"/>
+        </w:rPr>
+        <w:t xml:space="preserve">func</w:t>
+      </w:r>
+      <w:r>
+        <w:rPr>
+          <w:b w:val="1"/>
+          <w:color w:val="2d3e50"/>
+          <w:sz w:val="20"/>
+          <w:szCs w:val="20"/>
+          <w:highlight w:val="white"/>
+          <w:rtl w:val="0"/>
+        </w:rPr>
+        <w:t xml:space="preserve"> </w:t>
+      </w:r>
+      <w:r>
+        <w:rPr>
+          <w:b w:val="1"/>
+          <w:color w:val="41a1c0"/>
+          <w:sz w:val="20"/>
+          <w:szCs w:val="20"/>
+          <w:highlight w:val="white"/>
+          <w:rtl w:val="0"/>
+        </w:rPr>
+        <w:t xml:space="preserve">employeeCountree</w:t>
+      </w:r>
+      <w:r>
+        <w:rPr>
+          <w:b w:val="1"/>
+          <w:color w:val="2d3e50"/>
+          <w:sz w:val="20"/>
+          <w:szCs w:val="20"/>
+          <w:highlight w:val="white"/>
+          <w:rtl w:val="0"/>
+        </w:rPr>
+        <w:t xml:space="preserve">(</w:t>
+      </w:r>
+      <w:r>
+        <w:rPr>
+          <w:b w:val="1"/>
+          <w:color w:val="fc5fa3"/>
+          <w:sz w:val="20"/>
+          <w:szCs w:val="20"/>
+          <w:highlight w:val="white"/>
+          <w:rtl w:val="0"/>
+        </w:rPr>
+        <w:t xml:space="preserve">_</w:t>
+      </w:r>
+      <w:r>
+        <w:rPr>
+          <w:b w:val="1"/>
+          <w:color w:val="2d3e50"/>
+          <w:sz w:val="20"/>
+          <w:szCs w:val="20"/>
+          <w:highlight w:val="white"/>
+          <w:rtl w:val="0"/>
+        </w:rPr>
+        <w:t xml:space="preserve"> empArr : [</w:t>
+      </w:r>
+      <w:r>
+        <w:rPr>
+          <w:b w:val="1"/>
+          <w:color w:val="9ef1dd"/>
+          <w:sz w:val="20"/>
+          <w:szCs w:val="20"/>
+          <w:highlight w:val="white"/>
+          <w:rtl w:val="0"/>
+        </w:rPr>
+        <w:t xml:space="preserve">Employee</w:t>
+      </w:r>
+      <w:r>
+        <w:rPr>
+          <w:b w:val="1"/>
+          <w:color w:val="2d3e50"/>
+          <w:sz w:val="20"/>
+          <w:szCs w:val="20"/>
+          <w:highlight w:val="white"/>
+          <w:rtl w:val="0"/>
+        </w:rPr>
+        <w:t xml:space="preserve">], </w:t>
+      </w:r>
+      <w:r>
+        <w:rPr>
+          <w:b w:val="1"/>
+          <w:color w:val="fc5fa3"/>
+          <w:sz w:val="20"/>
+          <w:szCs w:val="20"/>
+          <w:highlight w:val="white"/>
+          <w:rtl w:val="0"/>
+        </w:rPr>
+        <w:t xml:space="preserve">_</w:t>
+      </w:r>
+      <w:r>
+        <w:rPr>
+          <w:b w:val="1"/>
+          <w:color w:val="2d3e50"/>
+          <w:sz w:val="20"/>
+          <w:szCs w:val="20"/>
+          <w:highlight w:val="white"/>
+          <w:rtl w:val="0"/>
+        </w:rPr>
+        <w:t xml:space="preserve"> country : </w:t>
+      </w:r>
+      <w:r>
+        <w:rPr>
+          <w:b w:val="1"/>
+          <w:color w:val="9ef1dd"/>
+          <w:sz w:val="20"/>
+          <w:szCs w:val="20"/>
+          <w:highlight w:val="white"/>
+          <w:rtl w:val="0"/>
+        </w:rPr>
+        <w:t xml:space="preserve">country</w:t>
+      </w:r>
+      <w:r>
+        <w:rPr>
+          <w:b w:val="1"/>
+          <w:color w:val="2d3e50"/>
+          <w:sz w:val="20"/>
+          <w:szCs w:val="20"/>
+          <w:highlight w:val="white"/>
+          <w:rtl w:val="0"/>
+        </w:rPr>
+        <w:t xml:space="preserve">) {</w:t>
+      </w:r>
+    </w:p>
+    <w:p>
+      <w:pPr>
+        <w:shd w:fill="1f1f24" w:val="clear"/>
+        <w:rPr>
+          <w:b w:val="1"/>
+          <w:color w:val="2d3e50"/>
+          <w:sz w:val="20"/>
+          <w:szCs w:val="20"/>
+          <w:highlight w:val="white"/>
+        </w:rPr>
+      </w:pPr>
+      <w:r>
+        <w:rPr>
+          <w:b w:val="1"/>
+          <w:color w:val="2d3e50"/>
+          <w:sz w:val="20"/>
+          <w:szCs w:val="20"/>
+          <w:highlight w:val="white"/>
+          <w:rtl w:val="0"/>
+        </w:rPr>
+        <w:t xml:space="preserve">    </w:t>
+      </w:r>
+      <w:r>
+        <w:rPr>
+          <w:b w:val="1"/>
+          <w:color w:val="fc5fa3"/>
+          <w:sz w:val="20"/>
+          <w:szCs w:val="20"/>
+          <w:highlight w:val="white"/>
+          <w:rtl w:val="0"/>
+        </w:rPr>
+        <w:t xml:space="preserve">for</w:t>
+      </w:r>
+      <w:r>
+        <w:rPr>
+          <w:b w:val="1"/>
+          <w:color w:val="2d3e50"/>
+          <w:sz w:val="20"/>
+          <w:szCs w:val="20"/>
+          <w:highlight w:val="white"/>
+          <w:rtl w:val="0"/>
+        </w:rPr>
+        <w:t xml:space="preserve"> item </w:t>
+      </w:r>
+      <w:r>
+        <w:rPr>
+          <w:b w:val="1"/>
+          <w:color w:val="fc5fa3"/>
+          <w:sz w:val="20"/>
+          <w:szCs w:val="20"/>
+          <w:highlight w:val="white"/>
+          <w:rtl w:val="0"/>
+        </w:rPr>
+        <w:t xml:space="preserve">in</w:t>
+      </w:r>
+      <w:r>
+        <w:rPr>
+          <w:b w:val="1"/>
+          <w:color w:val="2d3e50"/>
+          <w:sz w:val="20"/>
+          <w:szCs w:val="20"/>
+          <w:highlight w:val="white"/>
+          <w:rtl w:val="0"/>
+        </w:rPr>
+        <w:t xml:space="preserve"> empArr{</w:t>
+      </w:r>
+    </w:p>
+    <w:p>
+      <w:pPr>
+        <w:shd w:fill="1f1f24" w:val="clear"/>
+        <w:rPr>
+          <w:b w:val="1"/>
+          <w:color w:val="2d3e50"/>
+          <w:sz w:val="20"/>
+          <w:szCs w:val="20"/>
+          <w:highlight w:val="white"/>
+        </w:rPr>
+      </w:pPr>
+      <w:r>
+        <w:rPr>
+          <w:b w:val="1"/>
+          <w:color w:val="2d3e50"/>
+          <w:sz w:val="20"/>
+          <w:szCs w:val="20"/>
+          <w:highlight w:val="white"/>
+          <w:rtl w:val="0"/>
+        </w:rPr>
+        <w:t xml:space="preserve">        </w:t>
+      </w:r>
+      <w:r>
+        <w:rPr>
+          <w:b w:val="1"/>
+          <w:color w:val="fc5fa3"/>
+          <w:sz w:val="20"/>
+          <w:szCs w:val="20"/>
+          <w:highlight w:val="white"/>
+          <w:rtl w:val="0"/>
+        </w:rPr>
+        <w:t xml:space="preserve">if</w:t>
+      </w:r>
+      <w:r>
+        <w:rPr>
+          <w:b w:val="1"/>
+          <w:color w:val="2d3e50"/>
+          <w:sz w:val="20"/>
+          <w:szCs w:val="20"/>
+          <w:highlight w:val="white"/>
+          <w:rtl w:val="0"/>
+        </w:rPr>
+        <w:t xml:space="preserve"> item.</w:t>
+      </w:r>
+      <w:r>
+        <w:rPr>
+          <w:b w:val="1"/>
+          <w:color w:val="67b7a4"/>
+          <w:sz w:val="20"/>
+          <w:szCs w:val="20"/>
+          <w:highlight w:val="white"/>
+          <w:rtl w:val="0"/>
+        </w:rPr>
+        <w:t xml:space="preserve">Country</w:t>
+      </w:r>
+      <w:r>
+        <w:rPr>
+          <w:b w:val="1"/>
+          <w:color w:val="2d3e50"/>
+          <w:sz w:val="20"/>
+          <w:szCs w:val="20"/>
+          <w:highlight w:val="white"/>
+          <w:rtl w:val="0"/>
+        </w:rPr>
+        <w:t xml:space="preserve"> == country{</w:t>
+      </w:r>
+    </w:p>
+    <w:p>
+      <w:pPr>
+        <w:shd w:fill="1f1f24" w:val="clear"/>
+        <w:rPr>
+          <w:b w:val="1"/>
+          <w:color w:val="2d3e50"/>
+          <w:sz w:val="20"/>
+          <w:szCs w:val="20"/>
+          <w:highlight w:val="white"/>
+        </w:rPr>
+      </w:pPr>
+      <w:r>
+        <w:rPr>
+          <w:b w:val="1"/>
+          <w:color w:val="2d3e50"/>
+          <w:sz w:val="20"/>
+          <w:szCs w:val="20"/>
+          <w:highlight w:val="white"/>
+          <w:rtl w:val="0"/>
+        </w:rPr>
+        <w:t xml:space="preserve">            </w:t>
+      </w:r>
+      <w:r>
+        <w:rPr>
+          <w:b w:val="1"/>
+          <w:color w:val="a167e6"/>
+          <w:sz w:val="20"/>
+          <w:szCs w:val="20"/>
+          <w:highlight w:val="white"/>
+          <w:rtl w:val="0"/>
+        </w:rPr>
+        <w:t xml:space="preserve">print</w:t>
+      </w:r>
+      <w:r>
+        <w:rPr>
+          <w:b w:val="1"/>
+          <w:color w:val="2d3e50"/>
+          <w:sz w:val="20"/>
+          <w:szCs w:val="20"/>
+          <w:highlight w:val="white"/>
+          <w:rtl w:val="0"/>
+        </w:rPr>
+        <w:t xml:space="preserve">(item)</w:t>
+      </w:r>
+    </w:p>
+    <w:p>
+      <w:pPr>
+        <w:shd w:fill="1f1f24" w:val="clear"/>
+        <w:rPr>
+          <w:b w:val="1"/>
+          <w:color w:val="2d3e50"/>
+          <w:sz w:val="20"/>
+          <w:szCs w:val="20"/>
+          <w:highlight w:val="white"/>
+        </w:rPr>
+      </w:pPr>
+      <w:r>
+        <w:rPr>
+          <w:b w:val="1"/>
+          <w:color w:val="2d3e50"/>
+          <w:sz w:val="20"/>
+          <w:szCs w:val="20"/>
+          <w:highlight w:val="white"/>
+          <w:rtl w:val="0"/>
+        </w:rPr>
+        <w:t xml:space="preserve">        }</w:t>
+      </w:r>
+    </w:p>
+    <w:p>
+      <w:pPr>
+        <w:shd w:fill="1f1f24" w:val="clear"/>
+        <w:rPr>
+          <w:b w:val="1"/>
+          <w:color w:val="2d3e50"/>
+          <w:sz w:val="20"/>
+          <w:szCs w:val="20"/>
+          <w:highlight w:val="white"/>
+        </w:rPr>
+      </w:pPr>
+      <w:r>
+        <w:rPr>
+          <w:b w:val="1"/>
+          <w:color w:val="2d3e50"/>
+          <w:sz w:val="20"/>
+          <w:szCs w:val="20"/>
+          <w:highlight w:val="white"/>
+          <w:rtl w:val="0"/>
+        </w:rPr>
+        <w:t xml:space="preserve">    }</w:t>
+      </w:r>
+    </w:p>
+    <w:p>
+      <w:pPr>
+        <w:shd w:fill="1f1f24" w:val="clear"/>
+        <w:rPr>
+          <w:b w:val="1"/>
+          <w:color w:val="2d3e50"/>
+          <w:sz w:val="20"/>
+          <w:szCs w:val="20"/>
+          <w:highlight w:val="white"/>
+        </w:rPr>
+      </w:pPr>
+      <w:r>
+        <w:rPr>
+          <w:b w:val="1"/>
+          <w:color w:val="2d3e50"/>
+          <w:sz w:val="20"/>
+          <w:szCs w:val="20"/>
+          <w:highlight w:val="white"/>
+          <w:rtl w:val="0"/>
+        </w:rPr>
+        <w:t xml:space="preserve">}</w:t>
+      </w:r>
+    </w:p>
+    <w:p>
+      <w:pPr>
+        <w:shd w:fill="1f1f24" w:val="clear"/>
+        <w:rPr>
+          <w:b w:val="1"/>
+          <w:color w:val="2d3e50"/>
+          <w:sz w:val="20"/>
+          <w:szCs w:val="20"/>
+          <w:highlight w:val="white"/>
+        </w:rPr>
+      </w:pPr>
+      <w:r>
+        <w:rPr>
+          <w:rtl w:val="0"/>
+        </w:rPr>
+      </w:r>
+    </w:p>
+    <w:p>
+      <w:pPr>
+        <w:shd w:fill="1f1f24" w:val="clear"/>
+        <w:rPr>
+          <w:b w:val="1"/>
+          <w:color w:val="67b7a4"/>
+          <w:sz w:val="20"/>
+          <w:szCs w:val="20"/>
+          <w:highlight w:val="white"/>
+        </w:rPr>
+      </w:pPr>
+      <w:r>
+        <w:rPr>
+          <w:b w:val="1"/>
+          <w:color w:val="fc5fa3"/>
+          <w:sz w:val="20"/>
+          <w:szCs w:val="20"/>
+          <w:highlight w:val="white"/>
+          <w:rtl w:val="0"/>
+        </w:rPr>
+        <w:t xml:space="preserve">let</w:t>
+      </w:r>
+      <w:r>
+        <w:rPr>
+          <w:b w:val="1"/>
+          <w:color w:val="41a1c0"/>
+          <w:sz w:val="20"/>
+          <w:szCs w:val="20"/>
+          <w:highlight w:val="white"/>
+          <w:rtl w:val="0"/>
+        </w:rPr>
+        <w:t xml:space="preserve"> ecountry = </w:t>
+      </w:r>
+      <w:r>
+        <w:rPr>
+          <w:b w:val="1"/>
+          <w:color w:val="9ef1dd"/>
+          <w:sz w:val="20"/>
+          <w:szCs w:val="20"/>
+          <w:highlight w:val="white"/>
+          <w:rtl w:val="0"/>
+        </w:rPr>
+        <w:t xml:space="preserve">country</w:t>
+      </w:r>
+      <w:r>
+        <w:rPr>
+          <w:b w:val="1"/>
+          <w:color w:val="41a1c0"/>
+          <w:sz w:val="20"/>
+          <w:szCs w:val="20"/>
+          <w:highlight w:val="white"/>
+          <w:rtl w:val="0"/>
+        </w:rPr>
+        <w:t xml:space="preserve">.</w:t>
+      </w:r>
+      <w:r>
+        <w:rPr>
+          <w:b w:val="1"/>
+          <w:color w:val="67b7a4"/>
+          <w:sz w:val="20"/>
+          <w:szCs w:val="20"/>
+          <w:highlight w:val="white"/>
+          <w:rtl w:val="0"/>
+        </w:rPr>
+        <w:t xml:space="preserve">india</w:t>
+      </w:r>
+    </w:p>
+    <w:p>
+      <w:pPr>
+        <w:shd w:fill="1f1f24" w:val="clear"/>
+        <w:rPr>
+          <w:b w:val="1"/>
+          <w:color w:val="67b7a4"/>
+          <w:sz w:val="20"/>
+          <w:szCs w:val="20"/>
+          <w:highlight w:val="white"/>
+        </w:rPr>
+      </w:pPr>
+      <w:r>
+        <w:rPr>
+          <w:b w:val="1"/>
+          <w:color w:val="67b7a4"/>
+          <w:sz w:val="20"/>
+          <w:szCs w:val="20"/>
+          <w:highlight w:val="white"/>
+          <w:rtl w:val="0"/>
+        </w:rPr>
+        <w:t xml:space="preserve">employeeCountree(thirdArray, ecountry)</w:t>
+      </w:r>
+    </w:p>
+    <w:p>
+      <w:pPr>
         <w:rPr>
           <w:b w:val="1"/>
           <w:color w:val="2d3e50"/>
@@ -4911,7 +5410,7 @@
         </w:rPr>
         <w:drawing>
           <wp:inline distB="114300" distT="114300" distL="114300" distR="114300">
-            <wp:extent cx="5943600" cy="3721100"/>
+            <wp:extent cx="6672263" cy="4188643"/>
             <wp:effectExtent b="0" l="0" r="0" t="0"/>
             <wp:docPr id="4" name="image2.png"/>
             <a:graphic>
@@ -4931,7 +5430,7 @@
                   <pic:spPr>
                     <a:xfrm>
                       <a:off x="0" y="0"/>
-                      <a:ext cx="5943600" cy="3721100"/>
+                      <a:ext cx="6672263" cy="4188643"/>
                     </a:xfrm>
                     <a:prstGeom prst="rect"/>
                     <a:ln/>
@@ -5294,14 +5793,14 @@
         </w:rPr>
         <w:drawing>
           <wp:inline distB="114300" distT="114300" distL="114300" distR="114300">
-            <wp:extent cx="5943600" cy="3721100"/>
+            <wp:extent cx="6886890" cy="4319588"/>
             <wp:effectExtent b="0" l="0" r="0" t="0"/>
-            <wp:docPr id="1" name="image1.png"/>
+            <wp:docPr id="1" name="image4.png"/>
             <a:graphic>
               <a:graphicData uri="http://schemas.openxmlformats.org/drawingml/2006/picture">
                 <pic:pic>
                   <pic:nvPicPr>
-                    <pic:cNvPr id="0" name="image1.png"/>
+                    <pic:cNvPr id="0" name="image4.png"/>
                     <pic:cNvPicPr preferRelativeResize="0"/>
                   </pic:nvPicPr>
                   <pic:blipFill>
@@ -5314,7 +5813,7 @@
                   <pic:spPr>
                     <a:xfrm>
                       <a:off x="0" y="0"/>
-                      <a:ext cx="5943600" cy="3721100"/>
+                      <a:ext cx="6886890" cy="4319588"/>
                     </a:xfrm>
                     <a:prstGeom prst="rect"/>
                     <a:ln/>
@@ -5661,14 +6160,14 @@
         </w:rPr>
         <w:drawing>
           <wp:inline distB="114300" distT="114300" distL="114300" distR="114300">
-            <wp:extent cx="5943600" cy="3721100"/>
+            <wp:extent cx="6711252" cy="4205288"/>
             <wp:effectExtent b="0" l="0" r="0" t="0"/>
-            <wp:docPr id="5" name="image4.png"/>
+            <wp:docPr id="5" name="image1.png"/>
             <a:graphic>
               <a:graphicData uri="http://schemas.openxmlformats.org/drawingml/2006/picture">
                 <pic:pic>
                   <pic:nvPicPr>
-                    <pic:cNvPr id="0" name="image4.png"/>
+                    <pic:cNvPr id="0" name="image1.png"/>
                     <pic:cNvPicPr preferRelativeResize="0"/>
                   </pic:nvPicPr>
                   <pic:blipFill>
@@ -5681,7 +6180,7 @@
                   <pic:spPr>
                     <a:xfrm>
                       <a:off x="0" y="0"/>
-                      <a:ext cx="5943600" cy="3721100"/>
+                      <a:ext cx="6711252" cy="4205288"/>
                     </a:xfrm>
                     <a:prstGeom prst="rect"/>
                     <a:ln/>
@@ -6028,14 +6527,14 @@
         </w:rPr>
         <w:drawing>
           <wp:inline distB="114300" distT="114300" distL="114300" distR="114300">
-            <wp:extent cx="5943600" cy="3721100"/>
+            <wp:extent cx="6604845" cy="4138613"/>
             <wp:effectExtent b="0" l="0" r="0" t="0"/>
-            <wp:docPr id="3" name="image3.png"/>
+            <wp:docPr id="3" name="image5.png"/>
             <a:graphic>
               <a:graphicData uri="http://schemas.openxmlformats.org/drawingml/2006/picture">
                 <pic:pic>
                   <pic:nvPicPr>
-                    <pic:cNvPr id="0" name="image3.png"/>
+                    <pic:cNvPr id="0" name="image5.png"/>
                     <pic:cNvPicPr preferRelativeResize="0"/>
                   </pic:nvPicPr>
                   <pic:blipFill>
@@ -6048,7 +6547,7 @@
                   <pic:spPr>
                     <a:xfrm>
                       <a:off x="0" y="0"/>
-                      <a:ext cx="5943600" cy="3721100"/>
+                      <a:ext cx="6604845" cy="4138613"/>
                     </a:xfrm>
                     <a:prstGeom prst="rect"/>
                     <a:ln/>

</xml_diff>